<commit_message>
sua file nguyen long tien
</commit_message>
<xml_diff>
--- a/app-swoosh/Nguyen long tien.docx
+++ b/app-swoosh/Nguyen long tien.docx
@@ -8,6 +8,14 @@
       </w:pPr>
       <w:r>
         <w:t>Nguyen long tien</w:t>
+      </w:r>
+    </w:p>
+    <w:p>
+      <w:pPr>
+        <w:ind w:firstLine="720"/>
+      </w:pPr>
+      <w:r>
+        <w:t>Pham minh thong</w:t>
       </w:r>
       <w:bookmarkStart w:id="0" w:name="_GoBack"/>
       <w:bookmarkEnd w:id="0"/>

</xml_diff>